<commit_message>
creating components and updating site
</commit_message>
<xml_diff>
--- a/public/docs/CV_modelo_para_iniciantes_em_ingles.docx
+++ b/public/docs/CV_modelo_para_iniciantes_em_ingles.docx
@@ -93,17 +93,9 @@
       <w:r>
         <w:rPr>
           <w:rFonts w:ascii="Soho Gothic Pro" w:hAnsi="Soho Gothic Pro"/>
-          <w:noProof/>
-          <w:lang w:val="de-CH" w:eastAsia="de-CH"/>
-        </w:rPr>
-        <w:t>Android</w:t>
-      </w:r>
-      <w:r>
-        <w:rPr>
-          <w:rFonts w:ascii="Soho Gothic Pro" w:hAnsi="Soho Gothic Pro"/>
           <w:lang w:val="de-CH"/>
         </w:rPr>
-        <w:t xml:space="preserve"> Software </w:t>
+        <w:t xml:space="preserve">Software </w:t>
       </w:r>
       <w:r>
         <w:rPr>
@@ -146,24 +138,6 @@
         <w:t>Sobrenome</w:t>
       </w:r>
       <w:proofErr w:type="spellEnd"/>
-    </w:p>
-    <w:p>
-      <w:pPr>
-        <w:pStyle w:val="CV-initialesPrenomsNoms"/>
-        <w:rPr>
-          <w:rFonts w:ascii="Soho Gothic Pro" w:hAnsi="Soho Gothic Pro"/>
-          <w:lang w:val="de-CH"/>
-        </w:rPr>
-      </w:pPr>
-    </w:p>
-    <w:p>
-      <w:pPr>
-        <w:pStyle w:val="CV-initialesPrenomsNoms"/>
-        <w:rPr>
-          <w:rFonts w:ascii="Soho Gothic Pro" w:hAnsi="Soho Gothic Pro"/>
-          <w:lang w:val="de-CH"/>
-        </w:rPr>
-      </w:pPr>
     </w:p>
     <w:p>
       <w:pPr>
@@ -452,7 +426,14 @@
                 <w:rFonts w:eastAsia="Yu Gothic UI"/>
                 <w:lang w:val="en-US"/>
               </w:rPr>
-              <w:t>+55 (81) 2222-4444</w:t>
+              <w:t>+55(81)2222-4444</w:t>
+            </w:r>
+            <w:r>
+              <w:rPr>
+                <w:rFonts w:eastAsia="Yu Gothic UI"/>
+                <w:lang w:val="en-US"/>
+              </w:rPr>
+              <w:t xml:space="preserve"> (WhatsApp)</w:t>
             </w:r>
             <w:r>
               <w:rPr>
@@ -1009,6 +990,13 @@
               </w:rPr>
               <w:t>inux commands needed to feel comfortable using terminals</w:t>
             </w:r>
+            <w:r>
+              <w:rPr>
+                <w:rFonts w:eastAsia="Yu Gothic UI"/>
+                <w:lang w:val="en-US"/>
+              </w:rPr>
+              <w:t>.</w:t>
+            </w:r>
           </w:p>
           <w:p>
             <w:pPr>
@@ -1115,6 +1103,237 @@
               <w:ind w:left="0"/>
               <w:rPr>
                 <w:rFonts w:eastAsia="Yu Gothic UI"/>
+                <w:lang w:val="en-US"/>
+              </w:rPr>
+            </w:pPr>
+            <w:r>
+              <w:rPr>
+                <w:rFonts w:eastAsia="Yu Gothic UI"/>
+                <w:lang w:val="en-US"/>
+              </w:rPr>
+              <w:t>Web Page</w:t>
+            </w:r>
+            <w:r>
+              <w:rPr>
+                <w:rFonts w:eastAsia="Yu Gothic UI"/>
+                <w:lang w:val="en-US"/>
+              </w:rPr>
+              <w:t xml:space="preserve"> </w:t>
+            </w:r>
+            <w:r>
+              <w:rPr>
+                <w:rFonts w:eastAsia="Yu Gothic UI"/>
+                <w:b/>
+                <w:bCs/>
+                <w:lang w:val="en-US"/>
+              </w:rPr>
+              <w:t>(</w:t>
+            </w:r>
+            <w:proofErr w:type="spellStart"/>
+            <w:r>
+              <w:rPr>
+                <w:rFonts w:eastAsia="Yu Gothic UI"/>
+                <w:b/>
+                <w:bCs/>
+                <w:lang w:val="en-US"/>
+              </w:rPr>
+              <w:t>nome</w:t>
+            </w:r>
+            <w:r>
+              <w:rPr>
+                <w:rFonts w:eastAsia="Yu Gothic UI"/>
+                <w:b/>
+                <w:bCs/>
+                <w:lang w:val="en-US"/>
+              </w:rPr>
+              <w:t>_link_</w:t>
+            </w:r>
+            <w:r>
+              <w:rPr>
+                <w:rFonts w:eastAsia="Yu Gothic UI"/>
+                <w:b/>
+                <w:bCs/>
+                <w:lang w:val="en-US"/>
+              </w:rPr>
+              <w:t>d</w:t>
+            </w:r>
+            <w:r>
+              <w:rPr>
+                <w:rFonts w:eastAsia="Yu Gothic UI"/>
+                <w:b/>
+                <w:bCs/>
+                <w:lang w:val="en-US"/>
+              </w:rPr>
+              <w:t>a_pagina</w:t>
+            </w:r>
+            <w:r>
+              <w:rPr>
+                <w:rFonts w:eastAsia="Yu Gothic UI"/>
+                <w:b/>
+                <w:bCs/>
+                <w:lang w:val="en-US"/>
+              </w:rPr>
+              <w:t>_aqui</w:t>
+            </w:r>
+            <w:proofErr w:type="spellEnd"/>
+            <w:r>
+              <w:rPr>
+                <w:rFonts w:eastAsia="Yu Gothic UI"/>
+                <w:b/>
+                <w:bCs/>
+                <w:lang w:val="en-US"/>
+              </w:rPr>
+              <w:t>)</w:t>
+            </w:r>
+            <w:r>
+              <w:rPr>
+                <w:rFonts w:eastAsia="Yu Gothic UI"/>
+                <w:lang w:val="en-US"/>
+              </w:rPr>
+              <w:t xml:space="preserve"> with focus on solving (</w:t>
+            </w:r>
+            <w:proofErr w:type="spellStart"/>
+            <w:r>
+              <w:rPr>
+                <w:rFonts w:eastAsia="Yu Gothic UI"/>
+                <w:lang w:val="en-US"/>
+              </w:rPr>
+              <w:t>descrição_do_problema_que_resolve</w:t>
+            </w:r>
+            <w:proofErr w:type="spellEnd"/>
+            <w:r>
+              <w:rPr>
+                <w:rFonts w:eastAsia="Yu Gothic UI"/>
+                <w:lang w:val="en-US"/>
+              </w:rPr>
+              <w:t xml:space="preserve">) written </w:t>
+            </w:r>
+            <w:proofErr w:type="spellStart"/>
+            <w:r>
+              <w:rPr>
+                <w:rFonts w:eastAsia="Yu Gothic UI"/>
+                <w:lang w:val="en-US"/>
+              </w:rPr>
+              <w:t>entierly</w:t>
+            </w:r>
+            <w:proofErr w:type="spellEnd"/>
+            <w:r>
+              <w:rPr>
+                <w:rFonts w:eastAsia="Yu Gothic UI"/>
+                <w:lang w:val="en-US"/>
+              </w:rPr>
+              <w:t xml:space="preserve"> in </w:t>
+            </w:r>
+            <w:proofErr w:type="spellStart"/>
+            <w:r>
+              <w:rPr>
+                <w:rFonts w:eastAsia="Yu Gothic UI"/>
+                <w:lang w:val="en-US"/>
+              </w:rPr>
+              <w:t>kotlin</w:t>
+            </w:r>
+            <w:proofErr w:type="spellEnd"/>
+            <w:r>
+              <w:rPr>
+                <w:rFonts w:eastAsia="Yu Gothic UI"/>
+                <w:lang w:val="en-US"/>
+              </w:rPr>
+              <w:t xml:space="preserve"> </w:t>
+            </w:r>
+            <w:r>
+              <w:rPr>
+                <w:rFonts w:eastAsia="Yu Gothic UI"/>
+                <w:lang w:val="en-US"/>
+              </w:rPr>
+              <w:t xml:space="preserve">and </w:t>
+            </w:r>
+            <w:r>
+              <w:rPr>
+                <w:rFonts w:eastAsia="Yu Gothic UI"/>
+                <w:lang w:val="en-US"/>
+              </w:rPr>
+              <w:t>us</w:t>
+            </w:r>
+            <w:r>
+              <w:rPr>
+                <w:rFonts w:eastAsia="Yu Gothic UI"/>
+                <w:lang w:val="en-US"/>
+              </w:rPr>
+              <w:t xml:space="preserve">ing the new features and best practices provided by google. Available for download here and the source code is hosted at my </w:t>
+            </w:r>
+            <w:proofErr w:type="spellStart"/>
+            <w:r>
+              <w:rPr>
+                <w:rFonts w:eastAsia="Yu Gothic UI"/>
+                <w:lang w:val="en-US"/>
+              </w:rPr>
+              <w:t>github</w:t>
+            </w:r>
+            <w:proofErr w:type="spellEnd"/>
+            <w:r>
+              <w:rPr>
+                <w:rFonts w:eastAsia="Yu Gothic UI"/>
+                <w:lang w:val="en-US"/>
+              </w:rPr>
+              <w:t xml:space="preserve"> account for contributions</w:t>
+            </w:r>
+            <w:r>
+              <w:rPr>
+                <w:rFonts w:eastAsia="Yu Gothic UI"/>
+                <w:lang w:val="en-US"/>
+              </w:rPr>
+              <w:t xml:space="preserve"> </w:t>
+            </w:r>
+          </w:p>
+          <w:p>
+            <w:pPr>
+              <w:pStyle w:val="Aufzhlung"/>
+              <w:ind w:left="0"/>
+              <w:rPr>
+                <w:rFonts w:eastAsia="Yu Gothic UI"/>
+                <w:b/>
+                <w:bCs/>
+                <w:color w:val="00B0F0"/>
+                <w:lang w:val="en-US"/>
+              </w:rPr>
+            </w:pPr>
+            <w:r>
+              <w:rPr>
+                <w:rFonts w:eastAsia="Yu Gothic UI"/>
+                <w:b/>
+                <w:bCs/>
+                <w:color w:val="00B0F0"/>
+                <w:lang w:val="en-US"/>
+              </w:rPr>
+              <w:t xml:space="preserve">5 more </w:t>
+            </w:r>
+            <w:r>
+              <w:rPr>
+                <w:rFonts w:eastAsia="Yu Gothic UI"/>
+                <w:b/>
+                <w:bCs/>
+                <w:color w:val="00B0F0"/>
+                <w:lang w:val="en-US"/>
+              </w:rPr>
+              <w:t>experiences</w:t>
+            </w:r>
+            <w:r>
+              <w:rPr>
+                <w:rFonts w:eastAsia="Yu Gothic UI"/>
+                <w:b/>
+                <w:bCs/>
+                <w:color w:val="00B0F0"/>
+                <w:lang w:val="en-US"/>
+              </w:rPr>
+              <w:t>…</w:t>
+            </w:r>
+          </w:p>
+          <w:p>
+            <w:pPr>
+              <w:pStyle w:val="Aufzhlung"/>
+              <w:ind w:left="0"/>
+              <w:rPr>
+                <w:rFonts w:eastAsia="Yu Gothic UI"/>
                 <w:b/>
                 <w:bCs/>
                 <w:sz w:val="24"/>
@@ -1122,177 +1341,6 @@
                 <w:lang w:val="en-US"/>
               </w:rPr>
             </w:pPr>
-            <w:r>
-              <w:rPr>
-                <w:rFonts w:eastAsia="Yu Gothic UI"/>
-                <w:lang w:val="en-US"/>
-              </w:rPr>
-              <w:t>Web Page</w:t>
-            </w:r>
-            <w:r>
-              <w:rPr>
-                <w:rFonts w:eastAsia="Yu Gothic UI"/>
-                <w:lang w:val="en-US"/>
-              </w:rPr>
-              <w:t xml:space="preserve"> </w:t>
-            </w:r>
-            <w:r>
-              <w:rPr>
-                <w:rFonts w:eastAsia="Yu Gothic UI"/>
-                <w:b/>
-                <w:bCs/>
-                <w:lang w:val="en-US"/>
-              </w:rPr>
-              <w:t>(</w:t>
-            </w:r>
-            <w:proofErr w:type="spellStart"/>
-            <w:r>
-              <w:rPr>
-                <w:rFonts w:eastAsia="Yu Gothic UI"/>
-                <w:b/>
-                <w:bCs/>
-                <w:lang w:val="en-US"/>
-              </w:rPr>
-              <w:t>nome</w:t>
-            </w:r>
-            <w:r>
-              <w:rPr>
-                <w:rFonts w:eastAsia="Yu Gothic UI"/>
-                <w:b/>
-                <w:bCs/>
-                <w:lang w:val="en-US"/>
-              </w:rPr>
-              <w:t>_link_</w:t>
-            </w:r>
-            <w:r>
-              <w:rPr>
-                <w:rFonts w:eastAsia="Yu Gothic UI"/>
-                <w:b/>
-                <w:bCs/>
-                <w:lang w:val="en-US"/>
-              </w:rPr>
-              <w:t>d</w:t>
-            </w:r>
-            <w:r>
-              <w:rPr>
-                <w:rFonts w:eastAsia="Yu Gothic UI"/>
-                <w:b/>
-                <w:bCs/>
-                <w:lang w:val="en-US"/>
-              </w:rPr>
-              <w:t>a_pagina</w:t>
-            </w:r>
-            <w:r>
-              <w:rPr>
-                <w:rFonts w:eastAsia="Yu Gothic UI"/>
-                <w:b/>
-                <w:bCs/>
-                <w:lang w:val="en-US"/>
-              </w:rPr>
-              <w:t>_aqui</w:t>
-            </w:r>
-            <w:proofErr w:type="spellEnd"/>
-            <w:r>
-              <w:rPr>
-                <w:rFonts w:eastAsia="Yu Gothic UI"/>
-                <w:b/>
-                <w:bCs/>
-                <w:lang w:val="en-US"/>
-              </w:rPr>
-              <w:t>)</w:t>
-            </w:r>
-            <w:r>
-              <w:rPr>
-                <w:rFonts w:eastAsia="Yu Gothic UI"/>
-                <w:lang w:val="en-US"/>
-              </w:rPr>
-              <w:t xml:space="preserve"> with focus on solving (</w:t>
-            </w:r>
-            <w:proofErr w:type="spellStart"/>
-            <w:r>
-              <w:rPr>
-                <w:rFonts w:eastAsia="Yu Gothic UI"/>
-                <w:lang w:val="en-US"/>
-              </w:rPr>
-              <w:t>descrição_do_problema_que_resolve</w:t>
-            </w:r>
-            <w:proofErr w:type="spellEnd"/>
-            <w:r>
-              <w:rPr>
-                <w:rFonts w:eastAsia="Yu Gothic UI"/>
-                <w:lang w:val="en-US"/>
-              </w:rPr>
-              <w:t xml:space="preserve">) written </w:t>
-            </w:r>
-            <w:proofErr w:type="spellStart"/>
-            <w:r>
-              <w:rPr>
-                <w:rFonts w:eastAsia="Yu Gothic UI"/>
-                <w:lang w:val="en-US"/>
-              </w:rPr>
-              <w:t>entierly</w:t>
-            </w:r>
-            <w:proofErr w:type="spellEnd"/>
-            <w:r>
-              <w:rPr>
-                <w:rFonts w:eastAsia="Yu Gothic UI"/>
-                <w:lang w:val="en-US"/>
-              </w:rPr>
-              <w:t xml:space="preserve"> in </w:t>
-            </w:r>
-            <w:proofErr w:type="spellStart"/>
-            <w:r>
-              <w:rPr>
-                <w:rFonts w:eastAsia="Yu Gothic UI"/>
-                <w:lang w:val="en-US"/>
-              </w:rPr>
-              <w:t>kotlin</w:t>
-            </w:r>
-            <w:proofErr w:type="spellEnd"/>
-            <w:r>
-              <w:rPr>
-                <w:rFonts w:eastAsia="Yu Gothic UI"/>
-                <w:lang w:val="en-US"/>
-              </w:rPr>
-              <w:t xml:space="preserve"> </w:t>
-            </w:r>
-            <w:r>
-              <w:rPr>
-                <w:rFonts w:eastAsia="Yu Gothic UI"/>
-                <w:lang w:val="en-US"/>
-              </w:rPr>
-              <w:t xml:space="preserve">and </w:t>
-            </w:r>
-            <w:r>
-              <w:rPr>
-                <w:rFonts w:eastAsia="Yu Gothic UI"/>
-                <w:lang w:val="en-US"/>
-              </w:rPr>
-              <w:t>us</w:t>
-            </w:r>
-            <w:r>
-              <w:rPr>
-                <w:rFonts w:eastAsia="Yu Gothic UI"/>
-                <w:lang w:val="en-US"/>
-              </w:rPr>
-              <w:t xml:space="preserve">ing the new features and best practices provided by google. Available for download here and the source code is hosted at my </w:t>
-            </w:r>
-            <w:proofErr w:type="spellStart"/>
-            <w:r>
-              <w:rPr>
-                <w:rFonts w:eastAsia="Yu Gothic UI"/>
-                <w:lang w:val="en-US"/>
-              </w:rPr>
-              <w:t>github</w:t>
-            </w:r>
-            <w:proofErr w:type="spellEnd"/>
-            <w:r>
-              <w:rPr>
-                <w:rFonts w:eastAsia="Yu Gothic UI"/>
-                <w:lang w:val="en-US"/>
-              </w:rPr>
-              <w:t xml:space="preserve"> account for contributions</w:t>
-            </w:r>
           </w:p>
         </w:tc>
         <w:tc>
@@ -1440,7 +1488,30 @@
                 <w:rFonts w:eastAsia="Yu Gothic UI"/>
                 <w:lang w:val="en-US"/>
               </w:rPr>
-              <w:t>Daily Business:</w:t>
+              <w:t xml:space="preserve">Daily </w:t>
+            </w:r>
+            <w:proofErr w:type="spellStart"/>
+            <w:r>
+              <w:rPr>
+                <w:rFonts w:eastAsia="Yu Gothic UI"/>
+                <w:lang w:val="en-US"/>
+              </w:rPr>
+              <w:t>Bu</w:t>
+            </w:r>
+            <w:r>
+              <w:rPr>
+                <w:rFonts w:eastAsia="Yu Gothic UI"/>
+                <w:lang w:val="en-US"/>
+              </w:rPr>
+              <w:t>z</w:t>
+            </w:r>
+            <w:proofErr w:type="spellEnd"/>
+            <w:r>
+              <w:rPr>
+                <w:rFonts w:eastAsia="Yu Gothic UI"/>
+                <w:lang w:val="en-US"/>
+              </w:rPr>
+              <w:t>:</w:t>
             </w:r>
             <w:r>
               <w:rPr>
@@ -1468,7 +1539,14 @@
                 <w:rFonts w:eastAsia="Yu Gothic UI"/>
                 <w:lang w:val="en-US"/>
               </w:rPr>
-              <w:t xml:space="preserve"> Office</w:t>
+              <w:t>-</w:t>
+            </w:r>
+            <w:r>
+              <w:rPr>
+                <w:rFonts w:eastAsia="Yu Gothic UI"/>
+                <w:lang w:val="en-US"/>
+              </w:rPr>
+              <w:t>Office</w:t>
             </w:r>
             <w:r>
               <w:rPr>
@@ -1476,6 +1554,27 @@
                 <w:lang w:val="en-US"/>
               </w:rPr>
               <w:t xml:space="preserve"> &amp;</w:t>
+            </w:r>
+            <w:r>
+              <w:rPr>
+                <w:rFonts w:eastAsia="Yu Gothic UI"/>
+                <w:lang w:val="en-US"/>
+              </w:rPr>
+              <w:t xml:space="preserve"> </w:t>
+            </w:r>
+            <w:r>
+              <w:rPr>
+                <w:rFonts w:eastAsia="Yu Gothic UI"/>
+                <w:lang w:val="en-US"/>
+              </w:rPr>
+              <w:t>G-</w:t>
+            </w:r>
+            <w:r>
+              <w:rPr>
+                <w:rFonts w:eastAsia="Yu Gothic UI"/>
+                <w:lang w:val="en-US"/>
+              </w:rPr>
+              <w:t>Suite</w:t>
             </w:r>
           </w:p>
           <w:p>
@@ -1495,7 +1594,30 @@
                 <w:rFonts w:eastAsia="Yu Gothic UI"/>
                 <w:lang w:val="en-US"/>
               </w:rPr>
-              <w:t>Google Suite</w:t>
+              <w:t>Issue Tracking:</w:t>
+            </w:r>
+            <w:r>
+              <w:rPr>
+                <w:rFonts w:eastAsia="Yu Gothic UI"/>
+                <w:lang w:val="en-US"/>
+              </w:rPr>
+              <w:t xml:space="preserve"> Trello, </w:t>
+            </w:r>
+            <w:proofErr w:type="spellStart"/>
+            <w:r>
+              <w:rPr>
+                <w:rFonts w:eastAsia="Yu Gothic UI"/>
+                <w:lang w:val="en-US"/>
+              </w:rPr>
+              <w:t>Github</w:t>
+            </w:r>
+            <w:proofErr w:type="spellEnd"/>
+            <w:r>
+              <w:rPr>
+                <w:rFonts w:eastAsia="Yu Gothic UI"/>
+                <w:lang w:val="en-US"/>
+              </w:rPr>
+              <w:t xml:space="preserve">, Jira, </w:t>
             </w:r>
           </w:p>
           <w:p>
@@ -1515,24 +1637,8 @@
                 <w:rFonts w:eastAsia="Yu Gothic UI"/>
                 <w:lang w:val="en-US"/>
               </w:rPr>
-              <w:t>Issue Tracking:</w:t>
-            </w:r>
-            <w:r>
-              <w:rPr>
-                <w:rFonts w:eastAsia="Yu Gothic UI"/>
-                <w:lang w:val="en-US"/>
-              </w:rPr>
-              <w:t xml:space="preserve"> Trello, </w:t>
-            </w:r>
-            <w:proofErr w:type="spellStart"/>
-            <w:r>
-              <w:rPr>
-                <w:rFonts w:eastAsia="Yu Gothic UI"/>
-                <w:lang w:val="en-US"/>
-              </w:rPr>
-              <w:t>Github</w:t>
-            </w:r>
-            <w:proofErr w:type="spellEnd"/>
+              <w:t>Testing: Junit, Mockito</w:t>
+            </w:r>
           </w:p>
           <w:p>
             <w:pPr>
@@ -1551,14 +1657,21 @@
                 <w:rFonts w:eastAsia="Yu Gothic UI"/>
                 <w:lang w:val="en-US"/>
               </w:rPr>
-              <w:t>Version Control:</w:t>
-            </w:r>
-            <w:r>
-              <w:rPr>
-                <w:rFonts w:eastAsia="Yu Gothic UI"/>
-                <w:lang w:val="en-US"/>
-              </w:rPr>
-              <w:t xml:space="preserve"> Git</w:t>
+              <w:t>Version Control: Git</w:t>
+            </w:r>
+            <w:r>
+              <w:rPr>
+                <w:rFonts w:eastAsia="Yu Gothic UI"/>
+                <w:lang w:val="en-US"/>
+              </w:rPr>
+              <w:t xml:space="preserve">, </w:t>
+            </w:r>
+            <w:r>
+              <w:rPr>
+                <w:rFonts w:eastAsia="Yu Gothic UI"/>
+                <w:lang w:val="en-US"/>
+              </w:rPr>
+              <w:t>SVN</w:t>
             </w:r>
           </w:p>
           <w:p>
@@ -1570,13 +1683,33 @@
               <w:ind w:left="36"/>
               <w:rPr>
                 <w:rFonts w:eastAsia="Yu Gothic UI"/>
-                <w:lang w:val="en-US"/>
+                <w:lang w:val="fr-CH"/>
               </w:rPr>
             </w:pPr>
             <w:r>
               <w:rPr>
                 <w:rFonts w:eastAsia="Yu Gothic UI"/>
-                <w:lang w:val="en-US"/>
+                <w:lang w:val="fr-CH"/>
+              </w:rPr>
+              <w:t xml:space="preserve">CD/CI: Jenkins, Travis </w:t>
+            </w:r>
+          </w:p>
+          <w:p>
+            <w:pPr>
+              <w:pStyle w:val="Aufzhlung"/>
+              <w:tabs>
+                <w:tab w:val="clear" w:pos="360"/>
+              </w:tabs>
+              <w:ind w:left="36"/>
+              <w:rPr>
+                <w:rFonts w:eastAsia="Yu Gothic UI"/>
+                <w:lang w:val="fr-CH"/>
+              </w:rPr>
+            </w:pPr>
+            <w:r>
+              <w:rPr>
+                <w:rFonts w:eastAsia="Yu Gothic UI"/>
+                <w:lang w:val="fr-CH"/>
               </w:rPr>
               <w:t xml:space="preserve"> </w:t>
             </w:r>
@@ -1954,6 +2087,55 @@
               </w:rPr>
               <w:t>)</w:t>
             </w:r>
+            <w:r>
+              <w:rPr>
+                <w:rFonts w:eastAsia="Yu Gothic UI"/>
+                <w:lang w:val="pt-BR"/>
+              </w:rPr>
+              <w:t xml:space="preserve">, </w:t>
+            </w:r>
+            <w:proofErr w:type="spellStart"/>
+            <w:r>
+              <w:rPr>
+                <w:rFonts w:eastAsia="Yu Gothic UI"/>
+                <w:lang w:val="pt-BR"/>
+              </w:rPr>
+              <w:t>Coursera</w:t>
+            </w:r>
+            <w:proofErr w:type="spellEnd"/>
+            <w:r>
+              <w:rPr>
+                <w:rFonts w:eastAsia="Yu Gothic UI"/>
+                <w:lang w:val="pt-BR"/>
+              </w:rPr>
+              <w:t xml:space="preserve">, </w:t>
+            </w:r>
+            <w:proofErr w:type="spellStart"/>
+            <w:r>
+              <w:rPr>
+                <w:rFonts w:eastAsia="Yu Gothic UI"/>
+                <w:lang w:val="pt-BR"/>
+              </w:rPr>
+              <w:t>Udemy</w:t>
+            </w:r>
+            <w:proofErr w:type="spellEnd"/>
+            <w:r>
+              <w:rPr>
+                <w:rFonts w:eastAsia="Yu Gothic UI"/>
+                <w:lang w:val="pt-BR"/>
+              </w:rPr>
+              <w:t xml:space="preserve">, AWS </w:t>
+            </w:r>
+            <w:r>
+              <w:rPr>
+                <w:rFonts w:eastAsia="Yu Gothic UI"/>
+                <w:b/>
+                <w:bCs/>
+                <w:color w:val="00B0F0"/>
+                <w:lang w:val="en-US"/>
+              </w:rPr>
+              <w:t>more...</w:t>
+            </w:r>
           </w:p>
         </w:tc>
       </w:tr>
@@ -1998,7 +2180,31 @@
                 <w:szCs w:val="24"/>
                 <w:lang w:val="en-US"/>
               </w:rPr>
-              <w:t>COMMUNITY ENGAGEMENT</w:t>
+              <w:t>COMMUNITY</w:t>
+            </w:r>
+            <w:r>
+              <w:rPr>
+                <w:rFonts w:eastAsia="Yu Gothic UI"/>
+                <w:b/>
+                <w:bCs/>
+                <w:color w:val="BFBFBF" w:themeColor="background1" w:themeShade="BF"/>
+                <w:sz w:val="24"/>
+                <w:szCs w:val="24"/>
+                <w:lang w:val="en-US"/>
+              </w:rPr>
+              <w:t xml:space="preserve"> &amp; PRIVATE</w:t>
+            </w:r>
+            <w:r>
+              <w:rPr>
+                <w:rFonts w:eastAsia="Yu Gothic UI"/>
+                <w:b/>
+                <w:bCs/>
+                <w:color w:val="BFBFBF" w:themeColor="background1" w:themeShade="BF"/>
+                <w:sz w:val="24"/>
+                <w:szCs w:val="24"/>
+                <w:lang w:val="en-US"/>
+              </w:rPr>
+              <w:t xml:space="preserve"> ENGAGEMENT</w:t>
             </w:r>
           </w:p>
         </w:tc>
@@ -2466,7 +2672,92 @@
                 <w:rFonts w:eastAsia="Yu Gothic UI"/>
                 <w:lang w:val="en-US"/>
               </w:rPr>
-              <w:t>to get in touch with the team and take the opportunity to show you some of my projects, problems I faced and how I solved it. It would also be a great way to see if we do match and could imagine working together. I am available to arrange a meeting from Monday-Friday at those time slots: 07:00-08:00 &amp; 17:00-18:0</w:t>
+              <w:t xml:space="preserve">to get in touch with the team and take the opportunity to show you some of my projects, problems I faced and how I solved it. It would also be a great way to see if we do match and could imagine working together. </w:t>
+            </w:r>
+            <w:r>
+              <w:rPr>
+                <w:rFonts w:eastAsia="Yu Gothic UI"/>
+                <w:b/>
+                <w:bCs/>
+                <w:lang w:val="en-US"/>
+              </w:rPr>
+              <w:t>I am available</w:t>
+            </w:r>
+            <w:r>
+              <w:rPr>
+                <w:rFonts w:eastAsia="Yu Gothic UI"/>
+                <w:lang w:val="en-US"/>
+              </w:rPr>
+              <w:t xml:space="preserve"> to arrange a meeting from </w:t>
+            </w:r>
+            <w:r>
+              <w:rPr>
+                <w:rFonts w:eastAsia="Yu Gothic UI"/>
+                <w:b/>
+                <w:bCs/>
+                <w:lang w:val="en-US"/>
+              </w:rPr>
+              <w:t>Monday-Friday</w:t>
+            </w:r>
+            <w:r>
+              <w:rPr>
+                <w:rFonts w:eastAsia="Yu Gothic UI"/>
+                <w:lang w:val="en-US"/>
+              </w:rPr>
+              <w:t xml:space="preserve"> at those </w:t>
+            </w:r>
+            <w:r>
+              <w:rPr>
+                <w:rFonts w:eastAsia="Yu Gothic UI"/>
+                <w:b/>
+                <w:bCs/>
+                <w:lang w:val="en-US"/>
+              </w:rPr>
+              <w:t>time</w:t>
+            </w:r>
+            <w:r>
+              <w:rPr>
+                <w:rFonts w:eastAsia="Yu Gothic UI"/>
+                <w:lang w:val="en-US"/>
+              </w:rPr>
+              <w:t xml:space="preserve"> </w:t>
+            </w:r>
+            <w:r>
+              <w:rPr>
+                <w:rFonts w:eastAsia="Yu Gothic UI"/>
+                <w:b/>
+                <w:bCs/>
+                <w:lang w:val="en-US"/>
+              </w:rPr>
+              <w:t>slots</w:t>
+            </w:r>
+            <w:r>
+              <w:rPr>
+                <w:rFonts w:eastAsia="Yu Gothic UI"/>
+                <w:lang w:val="en-US"/>
+              </w:rPr>
+              <w:t xml:space="preserve">: </w:t>
+            </w:r>
+          </w:p>
+          <w:p>
+            <w:pPr>
+              <w:pStyle w:val="Aufzhlung"/>
+              <w:tabs>
+                <w:tab w:val="clear" w:pos="360"/>
+              </w:tabs>
+              <w:ind w:left="0"/>
+              <w:jc w:val="both"/>
+              <w:rPr>
+                <w:rFonts w:eastAsia="Yu Gothic UI"/>
+                <w:lang w:val="en-US"/>
+              </w:rPr>
+            </w:pPr>
+            <w:r>
+              <w:rPr>
+                <w:rFonts w:eastAsia="Yu Gothic UI"/>
+                <w:lang w:val="en-US"/>
+              </w:rPr>
+              <w:t>07:00-08:00 &amp; 17:00-18:0</w:t>
             </w:r>
             <w:r>
               <w:rPr>
@@ -2524,6 +2815,22 @@
                 <w:lang w:val="en-US"/>
               </w:rPr>
               <w:t>+55 (81) 2222-4444</w:t>
+            </w:r>
+            <w:r>
+              <w:rPr>
+                <w:rFonts w:eastAsia="Yu Gothic UI"/>
+                <w:b/>
+                <w:bCs/>
+                <w:lang w:val="en-US"/>
+              </w:rPr>
+              <w:t xml:space="preserve"> </w:t>
+            </w:r>
+            <w:r>
+              <w:rPr>
+                <w:rFonts w:eastAsia="Yu Gothic UI"/>
+                <w:lang w:val="en-US"/>
+              </w:rPr>
+              <w:t>(WhatsApp for a faster, uncomplicated contact)</w:t>
             </w:r>
           </w:p>
         </w:tc>
@@ -2764,7 +3071,6 @@
         <w:lang w:val="de-CH"/>
       </w:rPr>
     </w:pPr>
-    <w:proofErr w:type="spellStart"/>
     <w:r>
       <w:rPr>
         <w:rFonts w:ascii="Soho Gothic Pro" w:hAnsi="Soho Gothic Pro"/>
@@ -2772,7 +3078,6 @@
       </w:rPr>
       <w:t>seuNome</w:t>
     </w:r>
-    <w:proofErr w:type="spellEnd"/>
     <w:r>
       <w:rPr>
         <w:rFonts w:ascii="Soho Gothic Pro" w:hAnsi="Soho Gothic Pro"/>
@@ -2780,7 +3085,6 @@
       </w:rPr>
       <w:t xml:space="preserve"> </w:t>
     </w:r>
-    <w:proofErr w:type="spellStart"/>
     <w:r>
       <w:rPr>
         <w:rFonts w:ascii="Soho Gothic Pro" w:hAnsi="Soho Gothic Pro"/>
@@ -2788,7 +3092,6 @@
       </w:rPr>
       <w:t>Sobrenome</w:t>
     </w:r>
-    <w:proofErr w:type="spellEnd"/>
   </w:p>
 </w:hdr>
 </file>

</xml_diff>